<commit_message>
zero p 38 mid
</commit_message>
<xml_diff>
--- a/bchinta/Antiparticle/Antiparticle.docx
+++ b/bchinta/Antiparticle/Antiparticle.docx
@@ -829,7 +829,9 @@
         </w:rPr>
       </w:pPr>
       <w:r>
-        <w:rPr/>
+        <w:rPr>
+          <w:rFonts w:cs="SolaimanLipi" w:ascii="SolaimanLipi" w:hAnsi="SolaimanLipi"/>
+        </w:rPr>
       </w:r>
     </w:p>
     <w:p>
@@ -860,7 +862,9 @@
         </w:rPr>
       </w:pPr>
       <w:r>
-        <w:rPr/>
+        <w:rPr>
+          <w:rFonts w:cs="SolaimanLipi" w:ascii="SolaimanLipi" w:hAnsi="SolaimanLipi"/>
+        </w:rPr>
       </w:r>
     </w:p>
     <w:p>
@@ -1049,7 +1053,9 @@
         </w:rPr>
       </w:pPr>
       <w:r>
-        <w:rPr/>
+        <w:rPr>
+          <w:rFonts w:cs="SolaimanLipi" w:ascii="SolaimanLipi" w:hAnsi="SolaimanLipi"/>
+        </w:rPr>
       </w:r>
     </w:p>
     <w:p>
@@ -1089,19 +1095,13 @@
         <w:rPr>
           <w:rFonts w:ascii="SolaimanLipi" w:hAnsi="SolaimanLipi" w:cs="SolaimanLipi"/>
         </w:rPr>
-        <w:t xml:space="preserve">কোয়ার্করাও ইলেকট্রন বা কোয়ার্ক ফিল্ডে স্পন্দিত হয়। ইলেকট্রন ফিল্ড একদিকে স্পন্দিত হলে তাকে আমরা ইলেকট্রন বলি। অন্যদিকে স্পন্দিত হলে বলি পজিট্রন।… </w:t>
-      </w:r>
-      <w:r>
-        <w:rPr>
-          <w:rFonts w:cs="SolaimanLipi" w:ascii="SolaimanLipi" w:hAnsi="SolaimanLipi"/>
-        </w:rPr>
-        <w:t>Quora</w:t>
-      </w:r>
-      <w:r>
-        <w:rPr>
-          <w:rFonts w:cs="SolaimanLipi" w:ascii="SolaimanLipi" w:hAnsi="SolaimanLipi"/>
-        </w:rPr>
-        <w:t xml:space="preserve">    </w:t>
+        <w:t xml:space="preserve">কোয়ার্করাও ইলেকট্রন বা কোয়ার্ক ফিল্ডে স্পন্দিত হয়। ইলেকট্রন ফিল্ড একদিকে স্পন্দিত হলে তাকে আমরা ইলেকট্রন বলি। অন্যদিকে স্পন্দিত হলে বলি পজিট্রন। কারণ ইলেকট্রন চার্জ পায় তড়িচ্চুম্বকীয় ক্ষেত্রের সাথে মিথষ্ক্রিয়া করার মাধ্যমে। আর বিপরীত দিকে স্পন্দন তাই তৈরি করে বিপরীত চার্জ। আর তাই দেখা হলেই এক তরঙ্গ আরেকটিকে বিনাশ করে দেয়। তাদের শক্তিটুকু ফিরে যায় তড়িচ্চুম্বকীয় ক্ষেত্রে। তৈরি হয় গামা রশ্মি। একই ব্যাপারটা অন্যভাবেও ব্যাখ্যা করা যায়। </w:t>
+      </w:r>
+      <w:r>
+        <w:rPr>
+          <w:rFonts w:cs="SolaimanLipi" w:ascii="SolaimanLipi" w:hAnsi="SolaimanLipi"/>
+        </w:rPr>
+        <w:t xml:space="preserve">...    … Quora    </w:t>
       </w:r>
     </w:p>
     <w:p>
@@ -1116,7 +1116,9 @@
         </w:rPr>
       </w:pPr>
       <w:r>
-        <w:rPr/>
+        <w:rPr>
+          <w:rFonts w:cs="SolaimanLipi" w:ascii="SolaimanLipi" w:hAnsi="SolaimanLipi"/>
+        </w:rPr>
       </w:r>
     </w:p>
     <w:p>
@@ -1267,14 +1269,12 @@
           <w:t>https://www.quora.com/Why-do-matter-and-antimatter-annihilate-each-other-Is-the-difference-between-matter-and-antimatter-merely-one-of-electrical-charge</w:t>
         </w:r>
       </w:hyperlink>
-      <w:hyperlink r:id="rId5">
-        <w:r>
-          <w:rPr>
-            <w:rFonts w:cs="SolaimanLipi" w:ascii="SolaimanLipi" w:hAnsi="SolaimanLipi"/>
-          </w:rPr>
-          <w:t xml:space="preserve"> </w:t>
-        </w:r>
-      </w:hyperlink>
+      <w:r>
+        <w:rPr>
+          <w:rFonts w:cs="SolaimanLipi" w:ascii="SolaimanLipi" w:hAnsi="SolaimanLipi"/>
+        </w:rPr>
+        <w:t xml:space="preserve"> </w:t>
+      </w:r>
     </w:p>
     <w:p>
       <w:pPr>
@@ -1291,7 +1291,7 @@
         </w:rPr>
         <w:br/>
       </w:r>
-      <w:hyperlink r:id="rId6" w:tgtFrame="_blank">
+      <w:hyperlink r:id="rId5" w:tgtFrame="_blank">
         <w:r>
           <w:rPr>
             <w:rStyle w:val="Hyperlink"/>
@@ -1307,7 +1307,7 @@
         <w:br/>
         <w:br/>
       </w:r>
-      <w:hyperlink r:id="rId7" w:tgtFrame="_blank">
+      <w:hyperlink r:id="rId6" w:tgtFrame="_blank">
         <w:r>
           <w:rPr>
             <w:rStyle w:val="Hyperlink"/>
@@ -1323,7 +1323,7 @@
         <w:br/>
         <w:br/>
       </w:r>
-      <w:hyperlink r:id="rId8" w:anchor="0" w:tgtFrame="_blank">
+      <w:hyperlink r:id="rId7" w:anchor="0" w:tgtFrame="_blank">
         <w:r>
           <w:rPr>
             <w:rStyle w:val="Hyperlink"/>

</xml_diff>